<commit_message>
new file addedd txt
</commit_message>
<xml_diff>
--- a/git.docx
+++ b/git.docx
@@ -2,7 +2,13 @@
 <file path=word/document.xml><?xml version="1.0" encoding="utf-8"?>
 <w:document xmlns:wpc="http://schemas.microsoft.com/office/word/2010/wordprocessingCanvas" xmlns:mc="http://schemas.openxmlformats.org/markup-compatibility/2006" xmlns:o="urn:schemas-microsoft-com:office:office" xmlns:r="http://schemas.openxmlformats.org/officeDocument/2006/relationships" xmlns:m="http://schemas.openxmlformats.org/officeDocument/2006/math" xmlns:v="urn:schemas-microsoft-com:vml" xmlns:wp14="http://schemas.microsoft.com/office/word/2010/wordprocessingDrawing" xmlns:wp="http://schemas.openxmlformats.org/drawingml/2006/wordprocessingDrawing" xmlns:w10="urn:schemas-microsoft-com:office:word" xmlns:w="http://schemas.openxmlformats.org/wordprocessingml/2006/main" xmlns:w14="http://schemas.microsoft.com/office/word/2010/wordml" xmlns:w15="http://schemas.microsoft.com/office/word/2012/wordml" xmlns:wpg="http://schemas.microsoft.com/office/word/2010/wordprocessingGroup" xmlns:wpi="http://schemas.microsoft.com/office/word/2010/wordprocessingInk" xmlns:wne="http://schemas.microsoft.com/office/word/2006/wordml" xmlns:wps="http://schemas.microsoft.com/office/word/2010/wordprocessingShape" mc:Ignorable="w14 w15 wp14">
   <w:body>
-    <w:p/>
+    <w:p>
+      <w:r>
+        <w:t>Staff email id and phone no</w:t>
+      </w:r>
+      <w:bookmarkStart w:id="0" w:name="_GoBack"/>
+      <w:bookmarkEnd w:id="0"/>
+    </w:p>
     <w:tbl>
       <w:tblPr>
         <w:tblStyle w:val="TableGrid"/>
@@ -823,10 +829,7 @@
         </w:tc>
       </w:tr>
     </w:tbl>
-    <w:p>
-      <w:bookmarkStart w:id="0" w:name="_GoBack"/>
-      <w:bookmarkEnd w:id="0"/>
-    </w:p>
+    <w:p/>
     <w:sectPr>
       <w:pgSz w:w="11906" w:h="16838"/>
       <w:pgMar w:top="1440" w:right="1440" w:bottom="1440" w:left="1440" w:header="708" w:footer="708" w:gutter="0"/>

</xml_diff>

<commit_message>
mdififed NC phone no
</commit_message>
<xml_diff>
--- a/git.docx
+++ b/git.docx
@@ -3,11 +3,19 @@
 <w:document xmlns:wpc="http://schemas.microsoft.com/office/word/2010/wordprocessingCanvas" xmlns:mc="http://schemas.openxmlformats.org/markup-compatibility/2006" xmlns:o="urn:schemas-microsoft-com:office:office" xmlns:r="http://schemas.openxmlformats.org/officeDocument/2006/relationships" xmlns:m="http://schemas.openxmlformats.org/officeDocument/2006/math" xmlns:v="urn:schemas-microsoft-com:vml" xmlns:wp14="http://schemas.microsoft.com/office/word/2010/wordprocessingDrawing" xmlns:wp="http://schemas.openxmlformats.org/drawingml/2006/wordprocessingDrawing" xmlns:w10="urn:schemas-microsoft-com:office:word" xmlns:w="http://schemas.openxmlformats.org/wordprocessingml/2006/main" xmlns:w14="http://schemas.microsoft.com/office/word/2010/wordml" xmlns:w15="http://schemas.microsoft.com/office/word/2012/wordml" xmlns:wpg="http://schemas.microsoft.com/office/word/2010/wordprocessingGroup" xmlns:wpi="http://schemas.microsoft.com/office/word/2010/wordprocessingInk" xmlns:wne="http://schemas.microsoft.com/office/word/2006/wordml" xmlns:wps="http://schemas.microsoft.com/office/word/2010/wordprocessingShape" mc:Ignorable="w14 w15 wp14">
   <w:body>
     <w:p>
+      <w:pPr>
+        <w:rPr>
+          <w:b/>
+          <w:bCs/>
+        </w:rPr>
+      </w:pPr>
       <w:r>
+        <w:rPr>
+          <w:b/>
+          <w:bCs/>
+        </w:rPr>
         <w:t>Staff email id and phone no</w:t>
       </w:r>
-      <w:bookmarkStart w:id="0" w:name="_GoBack"/>
-      <w:bookmarkEnd w:id="0"/>
     </w:p>
     <w:tbl>
       <w:tblPr>
@@ -17,9 +25,9 @@
       </w:tblPr>
       <w:tblGrid>
         <w:gridCol w:w="685"/>
-        <w:gridCol w:w="760"/>
-        <w:gridCol w:w="941"/>
-        <w:gridCol w:w="1085"/>
+        <w:gridCol w:w="1692"/>
+        <w:gridCol w:w="2906"/>
+        <w:gridCol w:w="1332"/>
         <w:gridCol w:w="1570"/>
       </w:tblGrid>
       <w:tr>
@@ -152,25 +160,48 @@
           <w:tcPr>
             <w:tcW w:w="0" w:type="auto"/>
           </w:tcPr>
-          <w:p/>
-        </w:tc>
-        <w:tc>
-          <w:tcPr>
-            <w:tcW w:w="0" w:type="auto"/>
-          </w:tcPr>
-          <w:p/>
-        </w:tc>
-        <w:tc>
-          <w:tcPr>
-            <w:tcW w:w="0" w:type="auto"/>
-          </w:tcPr>
-          <w:p/>
-        </w:tc>
-        <w:tc>
-          <w:tcPr>
-            <w:tcW w:w="0" w:type="auto"/>
-          </w:tcPr>
-          <w:p/>
+          <w:p>
+            <w:r>
+              <w:t>Naresh Chauhan</w:t>
+            </w:r>
+          </w:p>
+        </w:tc>
+        <w:tc>
+          <w:tcPr>
+            <w:tcW w:w="0" w:type="auto"/>
+          </w:tcPr>
+          <w:p>
+            <w:hyperlink r:id="rId5" w:history="1">
+              <w:r>
+                <w:rPr>
+                  <w:rStyle w:val="Hyperlink"/>
+                </w:rPr>
+                <w:t>drnareshchauhan@gmail.com</w:t>
+              </w:r>
+            </w:hyperlink>
+          </w:p>
+        </w:tc>
+        <w:tc>
+          <w:tcPr>
+            <w:tcW w:w="0" w:type="auto"/>
+          </w:tcPr>
+          <w:p>
+            <w:r>
+              <w:t>9904266004</w:t>
+            </w:r>
+          </w:p>
+        </w:tc>
+        <w:tc>
+          <w:tcPr>
+            <w:tcW w:w="0" w:type="auto"/>
+          </w:tcPr>
+          <w:p>
+            <w:r>
+              <w:t>Ap</w:t>
+            </w:r>
+            <w:bookmarkStart w:id="0" w:name="_GoBack"/>
+            <w:bookmarkEnd w:id="0"/>
+          </w:p>
         </w:tc>
       </w:tr>
       <w:tr>
@@ -799,6 +830,421 @@
               <w:numPr>
                 <w:ilvl w:val="0"/>
                 <w:numId w:val="2"/>
+              </w:numPr>
+            </w:pPr>
+          </w:p>
+        </w:tc>
+        <w:tc>
+          <w:tcPr>
+            <w:tcW w:w="0" w:type="auto"/>
+          </w:tcPr>
+          <w:p/>
+        </w:tc>
+        <w:tc>
+          <w:tcPr>
+            <w:tcW w:w="0" w:type="auto"/>
+          </w:tcPr>
+          <w:p/>
+        </w:tc>
+        <w:tc>
+          <w:tcPr>
+            <w:tcW w:w="0" w:type="auto"/>
+          </w:tcPr>
+          <w:p/>
+        </w:tc>
+        <w:tc>
+          <w:tcPr>
+            <w:tcW w:w="0" w:type="auto"/>
+          </w:tcPr>
+          <w:p/>
+        </w:tc>
+      </w:tr>
+    </w:tbl>
+    <w:p/>
+    <w:tbl>
+      <w:tblPr>
+        <w:tblStyle w:val="TableGrid"/>
+        <w:tblW w:w="0" w:type="auto"/>
+        <w:tblLook w:val="04A0" w:firstRow="1" w:lastRow="0" w:firstColumn="1" w:lastColumn="0" w:noHBand="0" w:noVBand="1"/>
+      </w:tblPr>
+      <w:tblGrid>
+        <w:gridCol w:w="685"/>
+        <w:gridCol w:w="760"/>
+        <w:gridCol w:w="941"/>
+        <w:gridCol w:w="1085"/>
+        <w:gridCol w:w="1570"/>
+      </w:tblGrid>
+      <w:tr>
+        <w:tc>
+          <w:tcPr>
+            <w:tcW w:w="0" w:type="auto"/>
+          </w:tcPr>
+          <w:p>
+            <w:pPr>
+              <w:rPr>
+                <w:b/>
+                <w:bCs/>
+              </w:rPr>
+            </w:pPr>
+            <w:proofErr w:type="spellStart"/>
+            <w:r>
+              <w:rPr>
+                <w:b/>
+                <w:bCs/>
+              </w:rPr>
+              <w:t>Sr</w:t>
+            </w:r>
+            <w:proofErr w:type="spellEnd"/>
+            <w:r>
+              <w:rPr>
+                <w:b/>
+                <w:bCs/>
+              </w:rPr>
+              <w:t xml:space="preserve"> no</w:t>
+            </w:r>
+          </w:p>
+        </w:tc>
+        <w:tc>
+          <w:tcPr>
+            <w:tcW w:w="0" w:type="auto"/>
+          </w:tcPr>
+          <w:p>
+            <w:pPr>
+              <w:rPr>
+                <w:b/>
+                <w:bCs/>
+              </w:rPr>
+            </w:pPr>
+            <w:r>
+              <w:rPr>
+                <w:b/>
+                <w:bCs/>
+              </w:rPr>
+              <w:t>Name</w:t>
+            </w:r>
+          </w:p>
+        </w:tc>
+        <w:tc>
+          <w:tcPr>
+            <w:tcW w:w="0" w:type="auto"/>
+          </w:tcPr>
+          <w:p>
+            <w:pPr>
+              <w:rPr>
+                <w:b/>
+                <w:bCs/>
+              </w:rPr>
+            </w:pPr>
+            <w:r>
+              <w:rPr>
+                <w:b/>
+                <w:bCs/>
+              </w:rPr>
+              <w:t>Email id</w:t>
+            </w:r>
+          </w:p>
+        </w:tc>
+        <w:tc>
+          <w:tcPr>
+            <w:tcW w:w="0" w:type="auto"/>
+          </w:tcPr>
+          <w:p>
+            <w:pPr>
+              <w:rPr>
+                <w:b/>
+                <w:bCs/>
+              </w:rPr>
+            </w:pPr>
+            <w:r>
+              <w:rPr>
+                <w:b/>
+                <w:bCs/>
+              </w:rPr>
+              <w:t>Phone no</w:t>
+            </w:r>
+          </w:p>
+        </w:tc>
+        <w:tc>
+          <w:tcPr>
+            <w:tcW w:w="0" w:type="auto"/>
+          </w:tcPr>
+          <w:p>
+            <w:pPr>
+              <w:rPr>
+                <w:b/>
+                <w:bCs/>
+              </w:rPr>
+            </w:pPr>
+            <w:proofErr w:type="spellStart"/>
+            <w:r>
+              <w:rPr>
+                <w:b/>
+                <w:bCs/>
+              </w:rPr>
+              <w:t>Yr</w:t>
+            </w:r>
+            <w:proofErr w:type="spellEnd"/>
+            <w:r>
+              <w:rPr>
+                <w:b/>
+                <w:bCs/>
+              </w:rPr>
+              <w:t xml:space="preserve"> of residency</w:t>
+            </w:r>
+          </w:p>
+        </w:tc>
+      </w:tr>
+      <w:tr>
+        <w:tc>
+          <w:tcPr>
+            <w:tcW w:w="0" w:type="auto"/>
+          </w:tcPr>
+          <w:p>
+            <w:pPr>
+              <w:pStyle w:val="ListParagraph"/>
+              <w:numPr>
+                <w:ilvl w:val="0"/>
+                <w:numId w:val="3"/>
+              </w:numPr>
+            </w:pPr>
+          </w:p>
+        </w:tc>
+        <w:tc>
+          <w:tcPr>
+            <w:tcW w:w="0" w:type="auto"/>
+          </w:tcPr>
+          <w:p/>
+        </w:tc>
+        <w:tc>
+          <w:tcPr>
+            <w:tcW w:w="0" w:type="auto"/>
+          </w:tcPr>
+          <w:p/>
+        </w:tc>
+        <w:tc>
+          <w:tcPr>
+            <w:tcW w:w="0" w:type="auto"/>
+          </w:tcPr>
+          <w:p/>
+        </w:tc>
+        <w:tc>
+          <w:tcPr>
+            <w:tcW w:w="0" w:type="auto"/>
+          </w:tcPr>
+          <w:p/>
+        </w:tc>
+      </w:tr>
+      <w:tr>
+        <w:tc>
+          <w:tcPr>
+            <w:tcW w:w="0" w:type="auto"/>
+          </w:tcPr>
+          <w:p>
+            <w:pPr>
+              <w:pStyle w:val="ListParagraph"/>
+              <w:numPr>
+                <w:ilvl w:val="0"/>
+                <w:numId w:val="3"/>
+              </w:numPr>
+            </w:pPr>
+          </w:p>
+        </w:tc>
+        <w:tc>
+          <w:tcPr>
+            <w:tcW w:w="0" w:type="auto"/>
+          </w:tcPr>
+          <w:p/>
+        </w:tc>
+        <w:tc>
+          <w:tcPr>
+            <w:tcW w:w="0" w:type="auto"/>
+          </w:tcPr>
+          <w:p/>
+        </w:tc>
+        <w:tc>
+          <w:tcPr>
+            <w:tcW w:w="0" w:type="auto"/>
+          </w:tcPr>
+          <w:p/>
+        </w:tc>
+        <w:tc>
+          <w:tcPr>
+            <w:tcW w:w="0" w:type="auto"/>
+          </w:tcPr>
+          <w:p/>
+        </w:tc>
+      </w:tr>
+      <w:tr>
+        <w:tc>
+          <w:tcPr>
+            <w:tcW w:w="0" w:type="auto"/>
+          </w:tcPr>
+          <w:p>
+            <w:pPr>
+              <w:pStyle w:val="ListParagraph"/>
+              <w:numPr>
+                <w:ilvl w:val="0"/>
+                <w:numId w:val="3"/>
+              </w:numPr>
+            </w:pPr>
+          </w:p>
+        </w:tc>
+        <w:tc>
+          <w:tcPr>
+            <w:tcW w:w="0" w:type="auto"/>
+          </w:tcPr>
+          <w:p/>
+        </w:tc>
+        <w:tc>
+          <w:tcPr>
+            <w:tcW w:w="0" w:type="auto"/>
+          </w:tcPr>
+          <w:p/>
+        </w:tc>
+        <w:tc>
+          <w:tcPr>
+            <w:tcW w:w="0" w:type="auto"/>
+          </w:tcPr>
+          <w:p/>
+        </w:tc>
+        <w:tc>
+          <w:tcPr>
+            <w:tcW w:w="0" w:type="auto"/>
+          </w:tcPr>
+          <w:p/>
+        </w:tc>
+      </w:tr>
+      <w:tr>
+        <w:tc>
+          <w:tcPr>
+            <w:tcW w:w="0" w:type="auto"/>
+          </w:tcPr>
+          <w:p>
+            <w:pPr>
+              <w:pStyle w:val="ListParagraph"/>
+              <w:numPr>
+                <w:ilvl w:val="0"/>
+                <w:numId w:val="3"/>
+              </w:numPr>
+            </w:pPr>
+          </w:p>
+        </w:tc>
+        <w:tc>
+          <w:tcPr>
+            <w:tcW w:w="0" w:type="auto"/>
+          </w:tcPr>
+          <w:p/>
+        </w:tc>
+        <w:tc>
+          <w:tcPr>
+            <w:tcW w:w="0" w:type="auto"/>
+          </w:tcPr>
+          <w:p/>
+        </w:tc>
+        <w:tc>
+          <w:tcPr>
+            <w:tcW w:w="0" w:type="auto"/>
+          </w:tcPr>
+          <w:p/>
+        </w:tc>
+        <w:tc>
+          <w:tcPr>
+            <w:tcW w:w="0" w:type="auto"/>
+          </w:tcPr>
+          <w:p/>
+        </w:tc>
+      </w:tr>
+      <w:tr>
+        <w:tc>
+          <w:tcPr>
+            <w:tcW w:w="0" w:type="auto"/>
+          </w:tcPr>
+          <w:p>
+            <w:pPr>
+              <w:pStyle w:val="ListParagraph"/>
+              <w:numPr>
+                <w:ilvl w:val="0"/>
+                <w:numId w:val="3"/>
+              </w:numPr>
+            </w:pPr>
+          </w:p>
+        </w:tc>
+        <w:tc>
+          <w:tcPr>
+            <w:tcW w:w="0" w:type="auto"/>
+          </w:tcPr>
+          <w:p/>
+        </w:tc>
+        <w:tc>
+          <w:tcPr>
+            <w:tcW w:w="0" w:type="auto"/>
+          </w:tcPr>
+          <w:p/>
+        </w:tc>
+        <w:tc>
+          <w:tcPr>
+            <w:tcW w:w="0" w:type="auto"/>
+          </w:tcPr>
+          <w:p/>
+        </w:tc>
+        <w:tc>
+          <w:tcPr>
+            <w:tcW w:w="0" w:type="auto"/>
+          </w:tcPr>
+          <w:p/>
+        </w:tc>
+      </w:tr>
+      <w:tr>
+        <w:tc>
+          <w:tcPr>
+            <w:tcW w:w="0" w:type="auto"/>
+          </w:tcPr>
+          <w:p>
+            <w:pPr>
+              <w:pStyle w:val="ListParagraph"/>
+              <w:numPr>
+                <w:ilvl w:val="0"/>
+                <w:numId w:val="3"/>
+              </w:numPr>
+            </w:pPr>
+          </w:p>
+        </w:tc>
+        <w:tc>
+          <w:tcPr>
+            <w:tcW w:w="0" w:type="auto"/>
+          </w:tcPr>
+          <w:p/>
+        </w:tc>
+        <w:tc>
+          <w:tcPr>
+            <w:tcW w:w="0" w:type="auto"/>
+          </w:tcPr>
+          <w:p/>
+        </w:tc>
+        <w:tc>
+          <w:tcPr>
+            <w:tcW w:w="0" w:type="auto"/>
+          </w:tcPr>
+          <w:p/>
+        </w:tc>
+        <w:tc>
+          <w:tcPr>
+            <w:tcW w:w="0" w:type="auto"/>
+          </w:tcPr>
+          <w:p/>
+        </w:tc>
+      </w:tr>
+      <w:tr>
+        <w:tc>
+          <w:tcPr>
+            <w:tcW w:w="0" w:type="auto"/>
+          </w:tcPr>
+          <w:p>
+            <w:pPr>
+              <w:pStyle w:val="ListParagraph"/>
+              <w:numPr>
+                <w:ilvl w:val="0"/>
+                <w:numId w:val="3"/>
               </w:numPr>
             </w:pPr>
           </w:p>
@@ -1014,11 +1460,100 @@
       </w:pPr>
     </w:lvl>
   </w:abstractNum>
+  <w:abstractNum w:abstractNumId="2">
+    <w:nsid w:val="222B7B3A"/>
+    <w:multiLevelType w:val="hybridMultilevel"/>
+    <w:tmpl w:val="B17EDDBC"/>
+    <w:lvl w:ilvl="0" w:tplc="4009000F">
+      <w:start w:val="1"/>
+      <w:numFmt w:val="decimal"/>
+      <w:lvlText w:val="%1."/>
+      <w:lvlJc w:val="left"/>
+      <w:pPr>
+        <w:ind w:left="720" w:hanging="360"/>
+      </w:pPr>
+    </w:lvl>
+    <w:lvl w:ilvl="1" w:tplc="40090019" w:tentative="1">
+      <w:start w:val="1"/>
+      <w:numFmt w:val="lowerLetter"/>
+      <w:lvlText w:val="%2."/>
+      <w:lvlJc w:val="left"/>
+      <w:pPr>
+        <w:ind w:left="1440" w:hanging="360"/>
+      </w:pPr>
+    </w:lvl>
+    <w:lvl w:ilvl="2" w:tplc="4009001B" w:tentative="1">
+      <w:start w:val="1"/>
+      <w:numFmt w:val="lowerRoman"/>
+      <w:lvlText w:val="%3."/>
+      <w:lvlJc w:val="right"/>
+      <w:pPr>
+        <w:ind w:left="2160" w:hanging="180"/>
+      </w:pPr>
+    </w:lvl>
+    <w:lvl w:ilvl="3" w:tplc="4009000F" w:tentative="1">
+      <w:start w:val="1"/>
+      <w:numFmt w:val="decimal"/>
+      <w:lvlText w:val="%4."/>
+      <w:lvlJc w:val="left"/>
+      <w:pPr>
+        <w:ind w:left="2880" w:hanging="360"/>
+      </w:pPr>
+    </w:lvl>
+    <w:lvl w:ilvl="4" w:tplc="40090019" w:tentative="1">
+      <w:start w:val="1"/>
+      <w:numFmt w:val="lowerLetter"/>
+      <w:lvlText w:val="%5."/>
+      <w:lvlJc w:val="left"/>
+      <w:pPr>
+        <w:ind w:left="3600" w:hanging="360"/>
+      </w:pPr>
+    </w:lvl>
+    <w:lvl w:ilvl="5" w:tplc="4009001B" w:tentative="1">
+      <w:start w:val="1"/>
+      <w:numFmt w:val="lowerRoman"/>
+      <w:lvlText w:val="%6."/>
+      <w:lvlJc w:val="right"/>
+      <w:pPr>
+        <w:ind w:left="4320" w:hanging="180"/>
+      </w:pPr>
+    </w:lvl>
+    <w:lvl w:ilvl="6" w:tplc="4009000F" w:tentative="1">
+      <w:start w:val="1"/>
+      <w:numFmt w:val="decimal"/>
+      <w:lvlText w:val="%7."/>
+      <w:lvlJc w:val="left"/>
+      <w:pPr>
+        <w:ind w:left="5040" w:hanging="360"/>
+      </w:pPr>
+    </w:lvl>
+    <w:lvl w:ilvl="7" w:tplc="40090019" w:tentative="1">
+      <w:start w:val="1"/>
+      <w:numFmt w:val="lowerLetter"/>
+      <w:lvlText w:val="%8."/>
+      <w:lvlJc w:val="left"/>
+      <w:pPr>
+        <w:ind w:left="5760" w:hanging="360"/>
+      </w:pPr>
+    </w:lvl>
+    <w:lvl w:ilvl="8" w:tplc="4009001B" w:tentative="1">
+      <w:start w:val="1"/>
+      <w:numFmt w:val="lowerRoman"/>
+      <w:lvlText w:val="%9."/>
+      <w:lvlJc w:val="right"/>
+      <w:pPr>
+        <w:ind w:left="6480" w:hanging="180"/>
+      </w:pPr>
+    </w:lvl>
+  </w:abstractNum>
   <w:num w:numId="1">
     <w:abstractNumId w:val="1"/>
   </w:num>
   <w:num w:numId="2">
     <w:abstractNumId w:val="0"/>
+  </w:num>
+  <w:num w:numId="3">
+    <w:abstractNumId w:val="2"/>
   </w:num>
 </w:numbering>
 </file>

</xml_diff>